<commit_message>
pcb finaal + code
</commit_message>
<xml_diff>
--- a/Ontwerpopdracht 1/Documentatie/Sten-Hulsbergen-opl1-pcb-design.docx
+++ b/Ontwerpopdracht 1/Documentatie/Sten-Hulsbergen-opl1-pcb-design.docx
@@ -5,45 +5,27 @@
     <w:p>
       <w:pPr>
         <w:pStyle w:val="Titel"/>
+        <w:rPr>
+          <w:lang w:val="en-US"/>
+        </w:rPr>
       </w:pPr>
       <w:r>
-        <w:t>PCB Design</w:t>
-      </w:r>
-      <w:r>
-        <w:t xml:space="preserve"> – PCB Horloge</w:t>
-      </w:r>
-    </w:p>
-    <w:p>
-      <w:pPr>
-        <w:pStyle w:val="Kop1"/>
-        <w:rPr>
-          <w:shd w:val="clear" w:color="auto" w:fill="FFFFFF"/>
-        </w:rPr>
-      </w:pPr>
-      <w:r>
-        <w:rPr>
-          <w:shd w:val="clear" w:color="auto" w:fill="FFFFFF"/>
-        </w:rPr>
-        <w:t>Top view:</w:t>
-      </w:r>
-    </w:p>
-    <w:p>
-      <w:pPr>
-        <w:rPr>
-          <w:rFonts w:cstheme="minorHAnsi"/>
-          <w:color w:val="373A3C"/>
-          <w:shd w:val="clear" w:color="auto" w:fill="FFFFFF"/>
-        </w:rPr>
-      </w:pPr>
-      <w:r>
         <w:rPr>
           <w:noProof/>
         </w:rPr>
         <w:drawing>
-          <wp:inline distT="0" distB="0" distL="0" distR="0" wp14:anchorId="248E8ED3" wp14:editId="45CB3312">
-            <wp:extent cx="5731510" cy="2720340"/>
-            <wp:effectExtent l="0" t="0" r="2540" b="3810"/>
-            <wp:docPr id="3" name="Afbeelding 3"/>
+          <wp:anchor distT="0" distB="0" distL="114300" distR="114300" simplePos="0" relativeHeight="251660288" behindDoc="0" locked="0" layoutInCell="1" allowOverlap="1" wp14:anchorId="2A3D643A" wp14:editId="3B1AA8DA">
+            <wp:simplePos x="0" y="0"/>
+            <wp:positionH relativeFrom="margin">
+              <wp:posOffset>0</wp:posOffset>
+            </wp:positionH>
+            <wp:positionV relativeFrom="paragraph">
+              <wp:posOffset>836930</wp:posOffset>
+            </wp:positionV>
+            <wp:extent cx="5731510" cy="2688590"/>
+            <wp:effectExtent l="0" t="0" r="2540" b="0"/>
+            <wp:wrapTopAndBottom/>
+            <wp:docPr id="6" name="Afbeelding 6"/>
             <wp:cNvGraphicFramePr>
               <a:graphicFrameLocks xmlns:a="http://schemas.openxmlformats.org/drawingml/2006/main" noChangeAspect="1"/>
             </wp:cNvGraphicFramePr>
@@ -51,13 +33,13 @@
               <a:graphicData uri="http://schemas.openxmlformats.org/drawingml/2006/picture">
                 <pic:pic xmlns:pic="http://schemas.openxmlformats.org/drawingml/2006/picture">
                   <pic:nvPicPr>
-                    <pic:cNvPr id="0" name="Picture 5"/>
+                    <pic:cNvPr id="0" name="Picture 3"/>
                     <pic:cNvPicPr>
                       <a:picLocks noChangeAspect="1" noChangeArrowheads="1"/>
                     </pic:cNvPicPr>
                   </pic:nvPicPr>
                   <pic:blipFill>
-                    <a:blip r:embed="rId6">
+                    <a:blip r:embed="rId6" cstate="print">
                       <a:extLst>
                         <a:ext uri="{28A0092B-C50C-407E-A947-70E740481C1C}">
                           <a14:useLocalDpi xmlns:a14="http://schemas.microsoft.com/office/drawing/2010/main" val="0"/>
@@ -72,7 +54,7 @@
                   <pic:spPr bwMode="auto">
                     <a:xfrm>
                       <a:off x="0" y="0"/>
-                      <a:ext cx="5731510" cy="2720340"/>
+                      <a:ext cx="5731510" cy="2688590"/>
                     </a:xfrm>
                     <a:prstGeom prst="rect">
                       <a:avLst/>
@@ -85,40 +67,74 @@
                 </pic:pic>
               </a:graphicData>
             </a:graphic>
-          </wp:inline>
+          </wp:anchor>
         </w:drawing>
       </w:r>
-    </w:p>
-    <w:p>
-      <w:pPr>
-        <w:rPr>
-          <w:rFonts w:cstheme="minorHAnsi"/>
-        </w:rPr>
-      </w:pPr>
+      <w:r>
+        <w:rPr>
+          <w:lang w:val="en-US"/>
+        </w:rPr>
+        <w:t xml:space="preserve">PCB Design – PCB </w:t>
+      </w:r>
+      <w:proofErr w:type="spellStart"/>
+      <w:r>
+        <w:rPr>
+          <w:lang w:val="en-US"/>
+        </w:rPr>
+        <w:t>Horloge</w:t>
+      </w:r>
+      <w:proofErr w:type="spellEnd"/>
     </w:p>
     <w:p>
       <w:pPr>
         <w:pStyle w:val="Kop1"/>
+        <w:rPr>
+          <w:shd w:val="clear" w:color="auto" w:fill="FFFFFF"/>
+          <w:lang w:val="en-US"/>
+        </w:rPr>
       </w:pPr>
       <w:r>
-        <w:t>Bottom view:</w:t>
+        <w:rPr>
+          <w:shd w:val="clear" w:color="auto" w:fill="FFFFFF"/>
+          <w:lang w:val="en-US"/>
+        </w:rPr>
+        <w:t>Top view:</w:t>
       </w:r>
     </w:p>
     <w:p>
       <w:pPr>
         <w:rPr>
           <w:rFonts w:cstheme="minorHAnsi"/>
+          <w:color w:val="373A3C"/>
+          <w:shd w:val="clear" w:color="auto" w:fill="FFFFFF"/>
+          <w:lang w:val="en-US"/>
         </w:rPr>
       </w:pPr>
+    </w:p>
+    <w:p>
+      <w:pPr>
+        <w:rPr>
+          <w:rFonts w:cstheme="minorHAnsi"/>
+          <w:lang w:val="en-US"/>
+        </w:rPr>
+      </w:pPr>
       <w:r>
         <w:rPr>
           <w:noProof/>
         </w:rPr>
         <w:drawing>
-          <wp:inline distT="0" distB="0" distL="0" distR="0" wp14:anchorId="18602884" wp14:editId="7F73D956">
-            <wp:extent cx="5731510" cy="2720340"/>
-            <wp:effectExtent l="0" t="0" r="2540" b="3810"/>
-            <wp:docPr id="4" name="Afbeelding 4"/>
+          <wp:anchor distT="0" distB="0" distL="114300" distR="114300" simplePos="0" relativeHeight="251659264" behindDoc="0" locked="0" layoutInCell="1" allowOverlap="1" wp14:anchorId="235C4F1A" wp14:editId="182BD766">
+            <wp:simplePos x="0" y="0"/>
+            <wp:positionH relativeFrom="column">
+              <wp:posOffset>0</wp:posOffset>
+            </wp:positionH>
+            <wp:positionV relativeFrom="paragraph">
+              <wp:posOffset>588010</wp:posOffset>
+            </wp:positionV>
+            <wp:extent cx="5731510" cy="2688590"/>
+            <wp:effectExtent l="0" t="0" r="2540" b="0"/>
+            <wp:wrapTopAndBottom/>
+            <wp:docPr id="2" name="Afbeelding 2"/>
             <wp:cNvGraphicFramePr>
               <a:graphicFrameLocks xmlns:a="http://schemas.openxmlformats.org/drawingml/2006/main" noChangeAspect="1"/>
             </wp:cNvGraphicFramePr>
@@ -126,13 +142,13 @@
               <a:graphicData uri="http://schemas.openxmlformats.org/drawingml/2006/picture">
                 <pic:pic xmlns:pic="http://schemas.openxmlformats.org/drawingml/2006/picture">
                   <pic:nvPicPr>
-                    <pic:cNvPr id="0" name="Picture 7"/>
+                    <pic:cNvPr id="0" name="Picture 2"/>
                     <pic:cNvPicPr>
                       <a:picLocks noChangeAspect="1" noChangeArrowheads="1"/>
                     </pic:cNvPicPr>
                   </pic:nvPicPr>
                   <pic:blipFill>
-                    <a:blip r:embed="rId7">
+                    <a:blip r:embed="rId7" cstate="print">
                       <a:extLst>
                         <a:ext uri="{28A0092B-C50C-407E-A947-70E740481C1C}">
                           <a14:useLocalDpi xmlns:a14="http://schemas.microsoft.com/office/drawing/2010/main" val="0"/>
@@ -147,7 +163,7 @@
                   <pic:spPr bwMode="auto">
                     <a:xfrm>
                       <a:off x="0" y="0"/>
-                      <a:ext cx="5731510" cy="2720340"/>
+                      <a:ext cx="5731510" cy="2688590"/>
                     </a:xfrm>
                     <a:prstGeom prst="rect">
                       <a:avLst/>
@@ -160,14 +176,37 @@
                 </pic:pic>
               </a:graphicData>
             </a:graphic>
-          </wp:inline>
+          </wp:anchor>
         </w:drawing>
       </w:r>
     </w:p>
     <w:p>
       <w:pPr>
+        <w:pStyle w:val="Kop1"/>
+        <w:rPr>
+          <w:lang w:val="en-US"/>
+        </w:rPr>
+      </w:pPr>
+      <w:r>
+        <w:rPr>
+          <w:lang w:val="en-US"/>
+        </w:rPr>
+        <w:t>Bottom view:</w:t>
+      </w:r>
+    </w:p>
+    <w:p>
+      <w:pPr>
         <w:rPr>
           <w:rFonts w:cstheme="minorHAnsi"/>
+          <w:lang w:val="en-US"/>
+        </w:rPr>
+      </w:pPr>
+    </w:p>
+    <w:p>
+      <w:pPr>
+        <w:rPr>
+          <w:rFonts w:cstheme="minorHAnsi"/>
+          <w:lang w:val="en-US"/>
         </w:rPr>
       </w:pPr>
     </w:p>
@@ -179,9 +218,13 @@
           <w:color w:val="2F5496" w:themeColor="accent1" w:themeShade="BF"/>
           <w:sz w:val="32"/>
           <w:szCs w:val="32"/>
+          <w:lang w:val="en-US"/>
         </w:rPr>
       </w:pPr>
       <w:r>
+        <w:rPr>
+          <w:lang w:val="en-US"/>
+        </w:rPr>
         <w:br w:type="page"/>
       </w:r>
     </w:p>
@@ -190,23 +233,23 @@
         <w:pStyle w:val="Kop1"/>
       </w:pPr>
       <w:r>
+        <w:rPr>
+          <w:noProof/>
+        </w:rPr>
         <w:lastRenderedPageBreak/>
-        <w:t>Isometrische Projectie</w:t>
-      </w:r>
-      <w:r>
-        <w:t>:</w:t>
-      </w:r>
-    </w:p>
-    <w:p>
-      <w:r>
-        <w:rPr>
-          <w:noProof/>
-        </w:rPr>
         <w:drawing>
-          <wp:inline distT="0" distB="0" distL="0" distR="0" wp14:anchorId="31B6BB38" wp14:editId="23F62C90">
-            <wp:extent cx="5731510" cy="2911475"/>
-            <wp:effectExtent l="0" t="0" r="2540" b="3175"/>
-            <wp:docPr id="5" name="Afbeelding 5"/>
+          <wp:anchor distT="0" distB="0" distL="114300" distR="114300" simplePos="0" relativeHeight="251658240" behindDoc="0" locked="0" layoutInCell="1" allowOverlap="1" wp14:anchorId="6ADF8BDB" wp14:editId="5E65C4C6">
+            <wp:simplePos x="0" y="0"/>
+            <wp:positionH relativeFrom="column">
+              <wp:posOffset>0</wp:posOffset>
+            </wp:positionH>
+            <wp:positionV relativeFrom="paragraph">
+              <wp:posOffset>249918</wp:posOffset>
+            </wp:positionV>
+            <wp:extent cx="5731510" cy="2688590"/>
+            <wp:effectExtent l="0" t="0" r="2540" b="0"/>
+            <wp:wrapTopAndBottom/>
+            <wp:docPr id="1" name="Afbeelding 1"/>
             <wp:cNvGraphicFramePr>
               <a:graphicFrameLocks xmlns:a="http://schemas.openxmlformats.org/drawingml/2006/main" noChangeAspect="1"/>
             </wp:cNvGraphicFramePr>
@@ -214,13 +257,13 @@
               <a:graphicData uri="http://schemas.openxmlformats.org/drawingml/2006/picture">
                 <pic:pic xmlns:pic="http://schemas.openxmlformats.org/drawingml/2006/picture">
                   <pic:nvPicPr>
-                    <pic:cNvPr id="0" name="Picture 9"/>
+                    <pic:cNvPr id="0" name="Picture 1"/>
                     <pic:cNvPicPr>
                       <a:picLocks noChangeAspect="1" noChangeArrowheads="1"/>
                     </pic:cNvPicPr>
                   </pic:nvPicPr>
                   <pic:blipFill>
-                    <a:blip r:embed="rId8">
+                    <a:blip r:embed="rId8" cstate="print">
                       <a:extLst>
                         <a:ext uri="{28A0092B-C50C-407E-A947-70E740481C1C}">
                           <a14:useLocalDpi xmlns:a14="http://schemas.microsoft.com/office/drawing/2010/main" val="0"/>
@@ -235,7 +278,7 @@
                   <pic:spPr bwMode="auto">
                     <a:xfrm>
                       <a:off x="0" y="0"/>
-                      <a:ext cx="5731510" cy="2911475"/>
+                      <a:ext cx="5731510" cy="2688590"/>
                     </a:xfrm>
                     <a:prstGeom prst="rect">
                       <a:avLst/>
@@ -248,12 +291,94 @@
                 </pic:pic>
               </a:graphicData>
             </a:graphic>
-          </wp:inline>
+          </wp:anchor>
         </w:drawing>
       </w:r>
-    </w:p>
+      <w:r>
+        <w:t>Isometrische Projectie</w:t>
+      </w:r>
+      <w:r>
+        <w:t>:</w:t>
+      </w:r>
+    </w:p>
+    <w:p/>
+    <w:p>
+      <w:r>
+        <w:rPr>
+          <w:noProof/>
+        </w:rPr>
+        <w:drawing>
+          <wp:anchor distT="0" distB="0" distL="114300" distR="114300" simplePos="0" relativeHeight="251662336" behindDoc="0" locked="0" layoutInCell="1" allowOverlap="1" wp14:anchorId="65B1CDEE" wp14:editId="250603F9">
+            <wp:simplePos x="0" y="0"/>
+            <wp:positionH relativeFrom="column">
+              <wp:posOffset>0</wp:posOffset>
+            </wp:positionH>
+            <wp:positionV relativeFrom="paragraph">
+              <wp:posOffset>589915</wp:posOffset>
+            </wp:positionV>
+            <wp:extent cx="5720715" cy="3875405"/>
+            <wp:effectExtent l="0" t="0" r="0" b="0"/>
+            <wp:wrapTopAndBottom/>
+            <wp:docPr id="7" name="Afbeelding 7" descr="Afbeelding met Website&#10;&#10;Automatisch gegenereerde beschrijving"/>
+            <wp:cNvGraphicFramePr>
+              <a:graphicFrameLocks xmlns:a="http://schemas.openxmlformats.org/drawingml/2006/main" noChangeAspect="1"/>
+            </wp:cNvGraphicFramePr>
+            <a:graphic xmlns:a="http://schemas.openxmlformats.org/drawingml/2006/main">
+              <a:graphicData uri="http://schemas.openxmlformats.org/drawingml/2006/picture">
+                <pic:pic xmlns:pic="http://schemas.openxmlformats.org/drawingml/2006/picture">
+                  <pic:nvPicPr>
+                    <pic:cNvPr id="7" name="Afbeelding 7" descr="Afbeelding met Website&#10;&#10;Automatisch gegenereerde beschrijving"/>
+                    <pic:cNvPicPr>
+                      <a:picLocks noChangeAspect="1" noChangeArrowheads="1"/>
+                    </pic:cNvPicPr>
+                  </pic:nvPicPr>
+                  <pic:blipFill>
+                    <a:blip r:embed="rId9" cstate="print">
+                      <a:extLst>
+                        <a:ext uri="{28A0092B-C50C-407E-A947-70E740481C1C}">
+                          <a14:useLocalDpi xmlns:a14="http://schemas.microsoft.com/office/drawing/2010/main" val="0"/>
+                        </a:ext>
+                      </a:extLst>
+                    </a:blip>
+                    <a:srcRect/>
+                    <a:stretch>
+                      <a:fillRect/>
+                    </a:stretch>
+                  </pic:blipFill>
+                  <pic:spPr bwMode="auto">
+                    <a:xfrm>
+                      <a:off x="0" y="0"/>
+                      <a:ext cx="5720715" cy="3875405"/>
+                    </a:xfrm>
+                    <a:prstGeom prst="rect">
+                      <a:avLst/>
+                    </a:prstGeom>
+                    <a:noFill/>
+                    <a:ln>
+                      <a:noFill/>
+                    </a:ln>
+                  </pic:spPr>
+                </pic:pic>
+              </a:graphicData>
+            </a:graphic>
+          </wp:anchor>
+        </w:drawing>
+      </w:r>
+    </w:p>
+    <w:p>
+      <w:pPr>
+        <w:pStyle w:val="Kop1"/>
+      </w:pPr>
+      <w:r>
+        <w:t>JLCPCB</w:t>
+      </w:r>
+      <w:r>
+        <w:t xml:space="preserve"> test:</w:t>
+      </w:r>
+    </w:p>
+    <w:p/>
     <w:sectPr>
-      <w:headerReference w:type="default" r:id="rId9"/>
+      <w:headerReference w:type="default" r:id="rId10"/>
       <w:pgSz w:w="11906" w:h="16838"/>
       <w:pgMar w:top="1440" w:right="1440" w:bottom="1440" w:left="1440" w:header="708" w:footer="708" w:gutter="0"/>
       <w:cols w:space="708"/>

</xml_diff>